<commit_message>
opis slowny punktu 5 i 6
</commit_message>
<xml_diff>
--- a/Documentation/Wymagania biznesowe.docx
+++ b/Documentation/Wymagania biznesowe.docx
@@ -1,6 +1,6 @@
 
 <file path=word/document.xml><?xml version="1.0" encoding="utf-8"?>
-<w:document xmlns:wpc="http://schemas.microsoft.com/office/word/2010/wordprocessingCanvas" xmlns:cx="http://schemas.microsoft.com/office/drawing/2014/chartex" xmlns:cx1="http://schemas.microsoft.com/office/drawing/2015/9/8/chartex" xmlns:mc="http://schemas.openxmlformats.org/markup-compatibility/2006" xmlns:o="urn:schemas-microsoft-com:office:office" xmlns:r="http://schemas.openxmlformats.org/officeDocument/2006/relationships" xmlns:m="http://schemas.openxmlformats.org/officeDocument/2006/math" xmlns:v="urn:schemas-microsoft-com:vml" xmlns:wp14="http://schemas.microsoft.com/office/word/2010/wordprocessingDrawing" xmlns:wp="http://schemas.openxmlformats.org/drawingml/2006/wordprocessingDrawing" xmlns:w10="urn:schemas-microsoft-com:office:word" xmlns:w="http://schemas.openxmlformats.org/wordprocessingml/2006/main" xmlns:w14="http://schemas.microsoft.com/office/word/2010/wordml" xmlns:w15="http://schemas.microsoft.com/office/word/2012/wordml" xmlns:w16se="http://schemas.microsoft.com/office/word/2015/wordml/symex" xmlns:wpg="http://schemas.microsoft.com/office/word/2010/wordprocessingGroup" xmlns:wpi="http://schemas.microsoft.com/office/word/2010/wordprocessingInk" xmlns:wne="http://schemas.microsoft.com/office/word/2006/wordml" xmlns:wps="http://schemas.microsoft.com/office/word/2010/wordprocessingShape" mc:Ignorable="w14 w15 w16se wp14">
+<w:document xmlns:wpc="http://schemas.microsoft.com/office/word/2010/wordprocessingCanvas" xmlns:mc="http://schemas.openxmlformats.org/markup-compatibility/2006" xmlns:o="urn:schemas-microsoft-com:office:office" xmlns:r="http://schemas.openxmlformats.org/officeDocument/2006/relationships" xmlns:m="http://schemas.openxmlformats.org/officeDocument/2006/math" xmlns:v="urn:schemas-microsoft-com:vml" xmlns:wp14="http://schemas.microsoft.com/office/word/2010/wordprocessingDrawing" xmlns:wp="http://schemas.openxmlformats.org/drawingml/2006/wordprocessingDrawing" xmlns:w10="urn:schemas-microsoft-com:office:word" xmlns:w="http://schemas.openxmlformats.org/wordprocessingml/2006/main" xmlns:w14="http://schemas.microsoft.com/office/word/2010/wordml" xmlns:w15="http://schemas.microsoft.com/office/word/2012/wordml" xmlns:wpg="http://schemas.microsoft.com/office/word/2010/wordprocessingGroup" xmlns:wpi="http://schemas.microsoft.com/office/word/2010/wordprocessingInk" xmlns:wne="http://schemas.microsoft.com/office/word/2006/wordml" xmlns:wps="http://schemas.microsoft.com/office/word/2010/wordprocessingShape" mc:Ignorable="w14 w15 wp14">
   <w:body>
     <w:p>
       <w:pPr>
@@ -579,66 +579,251 @@
           <w:szCs w:val="24"/>
           <w:shd w:val="clear" w:color="auto" w:fill="FFFFFF"/>
         </w:rPr>
-        <w:t xml:space="preserve"> </w:t>
-      </w:r>
-      <w:r>
-        <w:rPr>
-          <w:rFonts w:cs="Segoe UI"/>
-          <w:sz w:val="24"/>
-          <w:szCs w:val="24"/>
-          <w:shd w:val="clear" w:color="auto" w:fill="FFFFFF"/>
-        </w:rPr>
-        <w:t>(MW)</w:t>
-      </w:r>
+        <w:t xml:space="preserve"> (MW)</w:t>
+      </w:r>
+    </w:p>
+    <w:p>
+      <w:pPr>
+        <w:pStyle w:val="Akapitzlist"/>
+        <w:numPr>
+          <w:ilvl w:val="1"/>
+          <w:numId w:val="1"/>
+        </w:numPr>
+        <w:rPr>
+          <w:rFonts w:cs="Segoe UI"/>
+          <w:sz w:val="24"/>
+          <w:szCs w:val="24"/>
+          <w:shd w:val="clear" w:color="auto" w:fill="FFFFFF"/>
+        </w:rPr>
+      </w:pPr>
+      <w:r>
+        <w:rPr>
+          <w:rFonts w:cs="Segoe UI"/>
+          <w:sz w:val="24"/>
+          <w:szCs w:val="24"/>
+          <w:shd w:val="clear" w:color="auto" w:fill="FFFFFF"/>
+        </w:rPr>
+        <w:t xml:space="preserve">podliczenie </w:t>
+      </w:r>
+    </w:p>
+    <w:p>
+      <w:pPr>
+        <w:pStyle w:val="Akapitzlist"/>
+        <w:numPr>
+          <w:ilvl w:val="1"/>
+          <w:numId w:val="1"/>
+        </w:numPr>
+        <w:rPr>
+          <w:rFonts w:cs="Segoe UI"/>
+          <w:sz w:val="24"/>
+          <w:szCs w:val="24"/>
+          <w:shd w:val="clear" w:color="auto" w:fill="FFFFFF"/>
+        </w:rPr>
+      </w:pPr>
+      <w:r>
+        <w:rPr>
+          <w:rFonts w:cs="Segoe UI"/>
+          <w:sz w:val="24"/>
+          <w:szCs w:val="24"/>
+          <w:shd w:val="clear" w:color="auto" w:fill="FFFFFF"/>
+        </w:rPr>
+        <w:t>naliczanie rabatu</w:t>
+      </w:r>
+    </w:p>
+    <w:p>
+      <w:pPr>
+        <w:pStyle w:val="Akapitzlist"/>
+        <w:numPr>
+          <w:ilvl w:val="0"/>
+          <w:numId w:val="6"/>
+        </w:numPr>
+      </w:pPr>
+      <w:r>
+        <w:t>Każdy pracownik powinien mieć nadane uprawnienia do aplikacji, wynikające bezpośrednio z zajmowanego przez niego stanowiska</w:t>
+      </w:r>
+    </w:p>
+    <w:p>
+      <w:pPr>
+        <w:pStyle w:val="Akapitzlist"/>
+        <w:numPr>
+          <w:ilvl w:val="0"/>
+          <w:numId w:val="2"/>
+        </w:numPr>
+      </w:pPr>
+      <w:r>
+        <w:t>Administrator:</w:t>
+      </w:r>
+    </w:p>
+    <w:p>
+      <w:pPr>
+        <w:pStyle w:val="Akapitzlist"/>
+        <w:numPr>
+          <w:ilvl w:val="0"/>
+          <w:numId w:val="5"/>
+        </w:numPr>
+      </w:pPr>
+      <w:r>
+        <w:t>Nieograniczony dostęp</w:t>
+      </w:r>
+    </w:p>
+    <w:p>
+      <w:pPr>
+        <w:pStyle w:val="Akapitzlist"/>
+        <w:numPr>
+          <w:ilvl w:val="0"/>
+          <w:numId w:val="5"/>
+        </w:numPr>
+      </w:pPr>
+      <w:r>
+        <w:t>Dodawanie nowych pracowników</w:t>
+      </w:r>
+    </w:p>
+    <w:p>
+      <w:pPr>
+        <w:pStyle w:val="Akapitzlist"/>
+        <w:numPr>
+          <w:ilvl w:val="0"/>
+          <w:numId w:val="5"/>
+        </w:numPr>
+      </w:pPr>
+      <w:r>
+        <w:t>Dodawanie nowych pokoi i hoteli</w:t>
+      </w:r>
+    </w:p>
+    <w:p>
+      <w:pPr>
+        <w:pStyle w:val="Akapitzlist"/>
+        <w:numPr>
+          <w:ilvl w:val="0"/>
+          <w:numId w:val="5"/>
+        </w:numPr>
+      </w:pPr>
+      <w:r>
+        <w:t>Usuwanie klientów i pracowników</w:t>
+      </w:r>
+    </w:p>
+    <w:p>
+      <w:pPr>
+        <w:pStyle w:val="Akapitzlist"/>
+        <w:numPr>
+          <w:ilvl w:val="0"/>
+          <w:numId w:val="2"/>
+        </w:numPr>
+      </w:pPr>
+      <w:r>
+        <w:t>Recepcjonista:</w:t>
+      </w:r>
+    </w:p>
+    <w:p>
+      <w:pPr>
+        <w:pStyle w:val="Akapitzlist"/>
+        <w:numPr>
+          <w:ilvl w:val="0"/>
+          <w:numId w:val="3"/>
+        </w:numPr>
+      </w:pPr>
+      <w:r>
+        <w:t>Dodawanie klientów</w:t>
+      </w:r>
+    </w:p>
+    <w:p>
+      <w:pPr>
+        <w:pStyle w:val="Akapitzlist"/>
+        <w:numPr>
+          <w:ilvl w:val="0"/>
+          <w:numId w:val="3"/>
+        </w:numPr>
+      </w:pPr>
+      <w:r>
+        <w:t>Wyszukiwanie wolnych pokoi, w zależności wolnych terminów oraz ilości zarezerwowanych pokoi</w:t>
+      </w:r>
+    </w:p>
+    <w:p>
+      <w:pPr>
+        <w:pStyle w:val="Akapitzlist"/>
+        <w:numPr>
+          <w:ilvl w:val="0"/>
+          <w:numId w:val="3"/>
+        </w:numPr>
+      </w:pPr>
+      <w:r>
+        <w:t>Dostęp do wydatków klienta</w:t>
+      </w:r>
+    </w:p>
+    <w:p>
+      <w:pPr>
+        <w:pStyle w:val="Akapitzlist"/>
+        <w:numPr>
+          <w:ilvl w:val="0"/>
+          <w:numId w:val="3"/>
+        </w:numPr>
+      </w:pPr>
+      <w:r>
+        <w:t>Widok wolnych pokoi</w:t>
+      </w:r>
+    </w:p>
+    <w:p>
+      <w:pPr>
+        <w:pStyle w:val="Akapitzlist"/>
+        <w:numPr>
+          <w:ilvl w:val="0"/>
+          <w:numId w:val="2"/>
+        </w:numPr>
+      </w:pPr>
+      <w:r>
+        <w:t>Kadra sanitarna</w:t>
+      </w:r>
+    </w:p>
+    <w:p>
+      <w:pPr>
+        <w:pStyle w:val="Akapitzlist"/>
+        <w:numPr>
+          <w:ilvl w:val="0"/>
+          <w:numId w:val="4"/>
+        </w:numPr>
+      </w:pPr>
+      <w:r>
+        <w:t>Zaznaczone które pokoje można posprzątać i określony obszar w którym ma sprzątać</w:t>
+      </w:r>
+    </w:p>
+    <w:p>
+      <w:pPr>
+        <w:pStyle w:val="Akapitzlist"/>
+        <w:numPr>
+          <w:ilvl w:val="0"/>
+          <w:numId w:val="4"/>
+        </w:numPr>
+      </w:pPr>
+      <w:r>
+        <w:t>Zaznaczone które pokoje wymagają napraw serwisu</w:t>
+      </w:r>
+    </w:p>
+    <w:p>
+      <w:pPr>
+        <w:pStyle w:val="Akapitzlist"/>
+        <w:ind w:left="360"/>
+      </w:pPr>
+      <w:r>
+        <w:t xml:space="preserve">System powinien zapewniać ewidencjonowanie godzin pracy, zapewnienie ciągłości wykonywanych usług, nieobecności pracowników. Pracownicy powinni być informowani o </w:t>
+      </w:r>
+      <w:r>
+        <w:lastRenderedPageBreak/>
+        <w:t>preferencjach i życzeniach klientów. Przy rejestracji oraz w późniejszym okresie możliwość dodawania notatek.</w:t>
+      </w:r>
+    </w:p>
+    <w:p/>
+    <w:p>
+      <w:pPr>
+        <w:pStyle w:val="Akapitzlist"/>
+        <w:numPr>
+          <w:ilvl w:val="0"/>
+          <w:numId w:val="6"/>
+        </w:numPr>
+      </w:pPr>
       <w:bookmarkStart w:id="0" w:name="_GoBack"/>
       <w:bookmarkEnd w:id="0"/>
-    </w:p>
-    <w:p>
-      <w:pPr>
-        <w:pStyle w:val="Akapitzlist"/>
-        <w:numPr>
-          <w:ilvl w:val="1"/>
-          <w:numId w:val="1"/>
-        </w:numPr>
-        <w:rPr>
-          <w:rFonts w:cs="Segoe UI"/>
-          <w:sz w:val="24"/>
-          <w:szCs w:val="24"/>
-          <w:shd w:val="clear" w:color="auto" w:fill="FFFFFF"/>
-        </w:rPr>
-      </w:pPr>
-      <w:r>
-        <w:rPr>
-          <w:rFonts w:cs="Segoe UI"/>
-          <w:sz w:val="24"/>
-          <w:szCs w:val="24"/>
-          <w:shd w:val="clear" w:color="auto" w:fill="FFFFFF"/>
-        </w:rPr>
-        <w:t xml:space="preserve">podliczenie </w:t>
-      </w:r>
-    </w:p>
-    <w:p>
-      <w:pPr>
-        <w:pStyle w:val="Akapitzlist"/>
-        <w:numPr>
-          <w:ilvl w:val="1"/>
-          <w:numId w:val="1"/>
-        </w:numPr>
-        <w:rPr>
-          <w:rFonts w:cs="Segoe UI"/>
-          <w:sz w:val="24"/>
-          <w:szCs w:val="24"/>
-          <w:shd w:val="clear" w:color="auto" w:fill="FFFFFF"/>
-        </w:rPr>
-      </w:pPr>
-      <w:r>
-        <w:rPr>
-          <w:rFonts w:cs="Segoe UI"/>
-          <w:sz w:val="24"/>
-          <w:szCs w:val="24"/>
-          <w:shd w:val="clear" w:color="auto" w:fill="FFFFFF"/>
-        </w:rPr>
-        <w:t>naliczanie rabatu</w:t>
+      <w:r>
+        <w:t xml:space="preserve">Moduł rozliczeniowy powinien zapewniać kompleksowe podliczanie kosztów z uwzględnieniem wszystkich rabatów oraz ceny sezonowej wynajmu. </w:t>
       </w:r>
     </w:p>
     <w:p>
@@ -1191,6 +1376,7 @@
           <w:sz w:val="24"/>
           <w:szCs w:val="24"/>
         </w:rPr>
+        <w:lastRenderedPageBreak/>
         <w:t>- coś ekstra (np. sejf, dodatkowe łózko polowe, łóżeczko dla dziecka)</w:t>
       </w:r>
     </w:p>
@@ -1220,8 +1406,121 @@
 </file>
 
 <file path=word/numbering.xml><?xml version="1.0" encoding="utf-8"?>
-<w:numbering xmlns:wpc="http://schemas.microsoft.com/office/word/2010/wordprocessingCanvas" xmlns:cx="http://schemas.microsoft.com/office/drawing/2014/chartex" xmlns:cx1="http://schemas.microsoft.com/office/drawing/2015/9/8/chartex" xmlns:mc="http://schemas.openxmlformats.org/markup-compatibility/2006" xmlns:o="urn:schemas-microsoft-com:office:office" xmlns:r="http://schemas.openxmlformats.org/officeDocument/2006/relationships" xmlns:m="http://schemas.openxmlformats.org/officeDocument/2006/math" xmlns:v="urn:schemas-microsoft-com:vml" xmlns:wp14="http://schemas.microsoft.com/office/word/2010/wordprocessingDrawing" xmlns:wp="http://schemas.openxmlformats.org/drawingml/2006/wordprocessingDrawing" xmlns:w10="urn:schemas-microsoft-com:office:word" xmlns:w="http://schemas.openxmlformats.org/wordprocessingml/2006/main" xmlns:w14="http://schemas.microsoft.com/office/word/2010/wordml" xmlns:w15="http://schemas.microsoft.com/office/word/2012/wordml" xmlns:w16se="http://schemas.microsoft.com/office/word/2015/wordml/symex" xmlns:wpg="http://schemas.microsoft.com/office/word/2010/wordprocessingGroup" xmlns:wpi="http://schemas.microsoft.com/office/word/2010/wordprocessingInk" xmlns:wne="http://schemas.microsoft.com/office/word/2006/wordml" xmlns:wps="http://schemas.microsoft.com/office/word/2010/wordprocessingShape" mc:Ignorable="w14 w15 w16se wp14">
-  <w:abstractNum w:abstractNumId="0" w15:restartNumberingAfterBreak="0">
+<w:numbering xmlns:wpc="http://schemas.microsoft.com/office/word/2010/wordprocessingCanvas" xmlns:mc="http://schemas.openxmlformats.org/markup-compatibility/2006" xmlns:o="urn:schemas-microsoft-com:office:office" xmlns:r="http://schemas.openxmlformats.org/officeDocument/2006/relationships" xmlns:m="http://schemas.openxmlformats.org/officeDocument/2006/math" xmlns:v="urn:schemas-microsoft-com:vml" xmlns:wp14="http://schemas.microsoft.com/office/word/2010/wordprocessingDrawing" xmlns:wp="http://schemas.openxmlformats.org/drawingml/2006/wordprocessingDrawing" xmlns:w10="urn:schemas-microsoft-com:office:word" xmlns:w="http://schemas.openxmlformats.org/wordprocessingml/2006/main" xmlns:w14="http://schemas.microsoft.com/office/word/2010/wordml" xmlns:w15="http://schemas.microsoft.com/office/word/2012/wordml" xmlns:wpg="http://schemas.microsoft.com/office/word/2010/wordprocessingGroup" xmlns:wpi="http://schemas.microsoft.com/office/word/2010/wordprocessingInk" xmlns:wne="http://schemas.microsoft.com/office/word/2006/wordml" xmlns:wps="http://schemas.microsoft.com/office/word/2010/wordprocessingShape" mc:Ignorable="w14 w15 wp14">
+  <w:abstractNum w:abstractNumId="0">
+    <w:nsid w:val="24690018"/>
+    <w:multiLevelType w:val="multilevel"/>
+    <w:tmpl w:val="6C4046D2"/>
+    <w:lvl w:ilvl="0">
+      <w:start w:val="5"/>
+      <w:numFmt w:val="decimal"/>
+      <w:lvlText w:val="%1."/>
+      <w:lvlJc w:val="left"/>
+      <w:pPr>
+        <w:ind w:left="360" w:hanging="360"/>
+      </w:pPr>
+      <w:rPr>
+        <w:rFonts w:hint="default"/>
+      </w:rPr>
+    </w:lvl>
+    <w:lvl w:ilvl="1">
+      <w:start w:val="1"/>
+      <w:numFmt w:val="decimal"/>
+      <w:lvlText w:val="%1.%2."/>
+      <w:lvlJc w:val="left"/>
+      <w:pPr>
+        <w:ind w:left="792" w:hanging="432"/>
+      </w:pPr>
+      <w:rPr>
+        <w:rFonts w:hint="default"/>
+      </w:rPr>
+    </w:lvl>
+    <w:lvl w:ilvl="2">
+      <w:start w:val="1"/>
+      <w:numFmt w:val="decimal"/>
+      <w:lvlText w:val="%1.%2.%3."/>
+      <w:lvlJc w:val="left"/>
+      <w:pPr>
+        <w:ind w:left="1224" w:hanging="504"/>
+      </w:pPr>
+      <w:rPr>
+        <w:rFonts w:hint="default"/>
+      </w:rPr>
+    </w:lvl>
+    <w:lvl w:ilvl="3">
+      <w:start w:val="1"/>
+      <w:numFmt w:val="decimal"/>
+      <w:lvlText w:val="%1.%2.%3.%4."/>
+      <w:lvlJc w:val="left"/>
+      <w:pPr>
+        <w:ind w:left="1728" w:hanging="648"/>
+      </w:pPr>
+      <w:rPr>
+        <w:rFonts w:hint="default"/>
+      </w:rPr>
+    </w:lvl>
+    <w:lvl w:ilvl="4">
+      <w:start w:val="1"/>
+      <w:numFmt w:val="decimal"/>
+      <w:lvlText w:val="%1.%2.%3.%4.%5."/>
+      <w:lvlJc w:val="left"/>
+      <w:pPr>
+        <w:ind w:left="2232" w:hanging="792"/>
+      </w:pPr>
+      <w:rPr>
+        <w:rFonts w:hint="default"/>
+      </w:rPr>
+    </w:lvl>
+    <w:lvl w:ilvl="5">
+      <w:start w:val="1"/>
+      <w:numFmt w:val="decimal"/>
+      <w:lvlText w:val="%1.%2.%3.%4.%5.%6."/>
+      <w:lvlJc w:val="left"/>
+      <w:pPr>
+        <w:ind w:left="2736" w:hanging="936"/>
+      </w:pPr>
+      <w:rPr>
+        <w:rFonts w:hint="default"/>
+      </w:rPr>
+    </w:lvl>
+    <w:lvl w:ilvl="6">
+      <w:start w:val="1"/>
+      <w:numFmt w:val="decimal"/>
+      <w:lvlText w:val="%1.%2.%3.%4.%5.%6.%7."/>
+      <w:lvlJc w:val="left"/>
+      <w:pPr>
+        <w:ind w:left="3240" w:hanging="1080"/>
+      </w:pPr>
+      <w:rPr>
+        <w:rFonts w:hint="default"/>
+      </w:rPr>
+    </w:lvl>
+    <w:lvl w:ilvl="7">
+      <w:start w:val="1"/>
+      <w:numFmt w:val="decimal"/>
+      <w:lvlText w:val="%1.%2.%3.%4.%5.%6.%7.%8."/>
+      <w:lvlJc w:val="left"/>
+      <w:pPr>
+        <w:ind w:left="3744" w:hanging="1224"/>
+      </w:pPr>
+      <w:rPr>
+        <w:rFonts w:hint="default"/>
+      </w:rPr>
+    </w:lvl>
+    <w:lvl w:ilvl="8">
+      <w:start w:val="1"/>
+      <w:numFmt w:val="decimal"/>
+      <w:lvlText w:val="%1.%2.%3.%4.%5.%6.%7.%8.%9."/>
+      <w:lvlJc w:val="left"/>
+      <w:pPr>
+        <w:ind w:left="4320" w:hanging="1440"/>
+      </w:pPr>
+      <w:rPr>
+        <w:rFonts w:hint="default"/>
+      </w:rPr>
+    </w:lvl>
+  </w:abstractNum>
+  <w:abstractNum w:abstractNumId="1">
     <w:nsid w:val="31F12D47"/>
     <w:multiLevelType w:val="multilevel"/>
     <w:tmpl w:val="0415001F"/>
@@ -1307,14 +1606,457 @@
       </w:pPr>
     </w:lvl>
   </w:abstractNum>
+  <w:abstractNum w:abstractNumId="2">
+    <w:nsid w:val="39122A08"/>
+    <w:multiLevelType w:val="hybridMultilevel"/>
+    <w:tmpl w:val="4010335C"/>
+    <w:lvl w:ilvl="0" w:tplc="04150001">
+      <w:start w:val="1"/>
+      <w:numFmt w:val="bullet"/>
+      <w:lvlText w:val=""/>
+      <w:lvlJc w:val="left"/>
+      <w:pPr>
+        <w:ind w:left="1440" w:hanging="360"/>
+      </w:pPr>
+      <w:rPr>
+        <w:rFonts w:ascii="Symbol" w:hAnsi="Symbol" w:hint="default"/>
+      </w:rPr>
+    </w:lvl>
+    <w:lvl w:ilvl="1" w:tplc="04150003" w:tentative="1">
+      <w:start w:val="1"/>
+      <w:numFmt w:val="bullet"/>
+      <w:lvlText w:val="o"/>
+      <w:lvlJc w:val="left"/>
+      <w:pPr>
+        <w:ind w:left="2160" w:hanging="360"/>
+      </w:pPr>
+      <w:rPr>
+        <w:rFonts w:ascii="Courier New" w:hAnsi="Courier New" w:cs="Courier New" w:hint="default"/>
+      </w:rPr>
+    </w:lvl>
+    <w:lvl w:ilvl="2" w:tplc="04150005" w:tentative="1">
+      <w:start w:val="1"/>
+      <w:numFmt w:val="bullet"/>
+      <w:lvlText w:val=""/>
+      <w:lvlJc w:val="left"/>
+      <w:pPr>
+        <w:ind w:left="2880" w:hanging="360"/>
+      </w:pPr>
+      <w:rPr>
+        <w:rFonts w:ascii="Wingdings" w:hAnsi="Wingdings" w:hint="default"/>
+      </w:rPr>
+    </w:lvl>
+    <w:lvl w:ilvl="3" w:tplc="04150001" w:tentative="1">
+      <w:start w:val="1"/>
+      <w:numFmt w:val="bullet"/>
+      <w:lvlText w:val=""/>
+      <w:lvlJc w:val="left"/>
+      <w:pPr>
+        <w:ind w:left="3600" w:hanging="360"/>
+      </w:pPr>
+      <w:rPr>
+        <w:rFonts w:ascii="Symbol" w:hAnsi="Symbol" w:hint="default"/>
+      </w:rPr>
+    </w:lvl>
+    <w:lvl w:ilvl="4" w:tplc="04150003" w:tentative="1">
+      <w:start w:val="1"/>
+      <w:numFmt w:val="bullet"/>
+      <w:lvlText w:val="o"/>
+      <w:lvlJc w:val="left"/>
+      <w:pPr>
+        <w:ind w:left="4320" w:hanging="360"/>
+      </w:pPr>
+      <w:rPr>
+        <w:rFonts w:ascii="Courier New" w:hAnsi="Courier New" w:cs="Courier New" w:hint="default"/>
+      </w:rPr>
+    </w:lvl>
+    <w:lvl w:ilvl="5" w:tplc="04150005" w:tentative="1">
+      <w:start w:val="1"/>
+      <w:numFmt w:val="bullet"/>
+      <w:lvlText w:val=""/>
+      <w:lvlJc w:val="left"/>
+      <w:pPr>
+        <w:ind w:left="5040" w:hanging="360"/>
+      </w:pPr>
+      <w:rPr>
+        <w:rFonts w:ascii="Wingdings" w:hAnsi="Wingdings" w:hint="default"/>
+      </w:rPr>
+    </w:lvl>
+    <w:lvl w:ilvl="6" w:tplc="04150001" w:tentative="1">
+      <w:start w:val="1"/>
+      <w:numFmt w:val="bullet"/>
+      <w:lvlText w:val=""/>
+      <w:lvlJc w:val="left"/>
+      <w:pPr>
+        <w:ind w:left="5760" w:hanging="360"/>
+      </w:pPr>
+      <w:rPr>
+        <w:rFonts w:ascii="Symbol" w:hAnsi="Symbol" w:hint="default"/>
+      </w:rPr>
+    </w:lvl>
+    <w:lvl w:ilvl="7" w:tplc="04150003" w:tentative="1">
+      <w:start w:val="1"/>
+      <w:numFmt w:val="bullet"/>
+      <w:lvlText w:val="o"/>
+      <w:lvlJc w:val="left"/>
+      <w:pPr>
+        <w:ind w:left="6480" w:hanging="360"/>
+      </w:pPr>
+      <w:rPr>
+        <w:rFonts w:ascii="Courier New" w:hAnsi="Courier New" w:cs="Courier New" w:hint="default"/>
+      </w:rPr>
+    </w:lvl>
+    <w:lvl w:ilvl="8" w:tplc="04150005" w:tentative="1">
+      <w:start w:val="1"/>
+      <w:numFmt w:val="bullet"/>
+      <w:lvlText w:val=""/>
+      <w:lvlJc w:val="left"/>
+      <w:pPr>
+        <w:ind w:left="7200" w:hanging="360"/>
+      </w:pPr>
+      <w:rPr>
+        <w:rFonts w:ascii="Wingdings" w:hAnsi="Wingdings" w:hint="default"/>
+      </w:rPr>
+    </w:lvl>
+  </w:abstractNum>
+  <w:abstractNum w:abstractNumId="3">
+    <w:nsid w:val="4C7615EC"/>
+    <w:multiLevelType w:val="hybridMultilevel"/>
+    <w:tmpl w:val="458EB158"/>
+    <w:lvl w:ilvl="0" w:tplc="04150001">
+      <w:start w:val="1"/>
+      <w:numFmt w:val="bullet"/>
+      <w:lvlText w:val=""/>
+      <w:lvlJc w:val="left"/>
+      <w:pPr>
+        <w:ind w:left="1440" w:hanging="360"/>
+      </w:pPr>
+      <w:rPr>
+        <w:rFonts w:ascii="Symbol" w:hAnsi="Symbol" w:hint="default"/>
+      </w:rPr>
+    </w:lvl>
+    <w:lvl w:ilvl="1" w:tplc="04150003" w:tentative="1">
+      <w:start w:val="1"/>
+      <w:numFmt w:val="bullet"/>
+      <w:lvlText w:val="o"/>
+      <w:lvlJc w:val="left"/>
+      <w:pPr>
+        <w:ind w:left="2160" w:hanging="360"/>
+      </w:pPr>
+      <w:rPr>
+        <w:rFonts w:ascii="Courier New" w:hAnsi="Courier New" w:cs="Courier New" w:hint="default"/>
+      </w:rPr>
+    </w:lvl>
+    <w:lvl w:ilvl="2" w:tplc="04150005" w:tentative="1">
+      <w:start w:val="1"/>
+      <w:numFmt w:val="bullet"/>
+      <w:lvlText w:val=""/>
+      <w:lvlJc w:val="left"/>
+      <w:pPr>
+        <w:ind w:left="2880" w:hanging="360"/>
+      </w:pPr>
+      <w:rPr>
+        <w:rFonts w:ascii="Wingdings" w:hAnsi="Wingdings" w:hint="default"/>
+      </w:rPr>
+    </w:lvl>
+    <w:lvl w:ilvl="3" w:tplc="04150001" w:tentative="1">
+      <w:start w:val="1"/>
+      <w:numFmt w:val="bullet"/>
+      <w:lvlText w:val=""/>
+      <w:lvlJc w:val="left"/>
+      <w:pPr>
+        <w:ind w:left="3600" w:hanging="360"/>
+      </w:pPr>
+      <w:rPr>
+        <w:rFonts w:ascii="Symbol" w:hAnsi="Symbol" w:hint="default"/>
+      </w:rPr>
+    </w:lvl>
+    <w:lvl w:ilvl="4" w:tplc="04150003" w:tentative="1">
+      <w:start w:val="1"/>
+      <w:numFmt w:val="bullet"/>
+      <w:lvlText w:val="o"/>
+      <w:lvlJc w:val="left"/>
+      <w:pPr>
+        <w:ind w:left="4320" w:hanging="360"/>
+      </w:pPr>
+      <w:rPr>
+        <w:rFonts w:ascii="Courier New" w:hAnsi="Courier New" w:cs="Courier New" w:hint="default"/>
+      </w:rPr>
+    </w:lvl>
+    <w:lvl w:ilvl="5" w:tplc="04150005" w:tentative="1">
+      <w:start w:val="1"/>
+      <w:numFmt w:val="bullet"/>
+      <w:lvlText w:val=""/>
+      <w:lvlJc w:val="left"/>
+      <w:pPr>
+        <w:ind w:left="5040" w:hanging="360"/>
+      </w:pPr>
+      <w:rPr>
+        <w:rFonts w:ascii="Wingdings" w:hAnsi="Wingdings" w:hint="default"/>
+      </w:rPr>
+    </w:lvl>
+    <w:lvl w:ilvl="6" w:tplc="04150001" w:tentative="1">
+      <w:start w:val="1"/>
+      <w:numFmt w:val="bullet"/>
+      <w:lvlText w:val=""/>
+      <w:lvlJc w:val="left"/>
+      <w:pPr>
+        <w:ind w:left="5760" w:hanging="360"/>
+      </w:pPr>
+      <w:rPr>
+        <w:rFonts w:ascii="Symbol" w:hAnsi="Symbol" w:hint="default"/>
+      </w:rPr>
+    </w:lvl>
+    <w:lvl w:ilvl="7" w:tplc="04150003" w:tentative="1">
+      <w:start w:val="1"/>
+      <w:numFmt w:val="bullet"/>
+      <w:lvlText w:val="o"/>
+      <w:lvlJc w:val="left"/>
+      <w:pPr>
+        <w:ind w:left="6480" w:hanging="360"/>
+      </w:pPr>
+      <w:rPr>
+        <w:rFonts w:ascii="Courier New" w:hAnsi="Courier New" w:cs="Courier New" w:hint="default"/>
+      </w:rPr>
+    </w:lvl>
+    <w:lvl w:ilvl="8" w:tplc="04150005" w:tentative="1">
+      <w:start w:val="1"/>
+      <w:numFmt w:val="bullet"/>
+      <w:lvlText w:val=""/>
+      <w:lvlJc w:val="left"/>
+      <w:pPr>
+        <w:ind w:left="7200" w:hanging="360"/>
+      </w:pPr>
+      <w:rPr>
+        <w:rFonts w:ascii="Wingdings" w:hAnsi="Wingdings" w:hint="default"/>
+      </w:rPr>
+    </w:lvl>
+  </w:abstractNum>
+  <w:abstractNum w:abstractNumId="4">
+    <w:nsid w:val="5FDA0600"/>
+    <w:multiLevelType w:val="hybridMultilevel"/>
+    <w:tmpl w:val="8C7010F6"/>
+    <w:lvl w:ilvl="0" w:tplc="0415000F">
+      <w:start w:val="1"/>
+      <w:numFmt w:val="decimal"/>
+      <w:lvlText w:val="%1."/>
+      <w:lvlJc w:val="left"/>
+      <w:pPr>
+        <w:ind w:left="720" w:hanging="360"/>
+      </w:pPr>
+      <w:rPr>
+        <w:rFonts w:hint="default"/>
+      </w:rPr>
+    </w:lvl>
+    <w:lvl w:ilvl="1" w:tplc="04150019">
+      <w:start w:val="1"/>
+      <w:numFmt w:val="lowerLetter"/>
+      <w:lvlText w:val="%2."/>
+      <w:lvlJc w:val="left"/>
+      <w:pPr>
+        <w:ind w:left="1440" w:hanging="360"/>
+      </w:pPr>
+    </w:lvl>
+    <w:lvl w:ilvl="2" w:tplc="0415001B" w:tentative="1">
+      <w:start w:val="1"/>
+      <w:numFmt w:val="lowerRoman"/>
+      <w:lvlText w:val="%3."/>
+      <w:lvlJc w:val="right"/>
+      <w:pPr>
+        <w:ind w:left="2160" w:hanging="180"/>
+      </w:pPr>
+    </w:lvl>
+    <w:lvl w:ilvl="3" w:tplc="0415000F" w:tentative="1">
+      <w:start w:val="1"/>
+      <w:numFmt w:val="decimal"/>
+      <w:lvlText w:val="%4."/>
+      <w:lvlJc w:val="left"/>
+      <w:pPr>
+        <w:ind w:left="2880" w:hanging="360"/>
+      </w:pPr>
+    </w:lvl>
+    <w:lvl w:ilvl="4" w:tplc="04150019" w:tentative="1">
+      <w:start w:val="1"/>
+      <w:numFmt w:val="lowerLetter"/>
+      <w:lvlText w:val="%5."/>
+      <w:lvlJc w:val="left"/>
+      <w:pPr>
+        <w:ind w:left="3600" w:hanging="360"/>
+      </w:pPr>
+    </w:lvl>
+    <w:lvl w:ilvl="5" w:tplc="0415001B" w:tentative="1">
+      <w:start w:val="1"/>
+      <w:numFmt w:val="lowerRoman"/>
+      <w:lvlText w:val="%6."/>
+      <w:lvlJc w:val="right"/>
+      <w:pPr>
+        <w:ind w:left="4320" w:hanging="180"/>
+      </w:pPr>
+    </w:lvl>
+    <w:lvl w:ilvl="6" w:tplc="0415000F" w:tentative="1">
+      <w:start w:val="1"/>
+      <w:numFmt w:val="decimal"/>
+      <w:lvlText w:val="%7."/>
+      <w:lvlJc w:val="left"/>
+      <w:pPr>
+        <w:ind w:left="5040" w:hanging="360"/>
+      </w:pPr>
+    </w:lvl>
+    <w:lvl w:ilvl="7" w:tplc="04150019" w:tentative="1">
+      <w:start w:val="1"/>
+      <w:numFmt w:val="lowerLetter"/>
+      <w:lvlText w:val="%8."/>
+      <w:lvlJc w:val="left"/>
+      <w:pPr>
+        <w:ind w:left="5760" w:hanging="360"/>
+      </w:pPr>
+    </w:lvl>
+    <w:lvl w:ilvl="8" w:tplc="0415001B" w:tentative="1">
+      <w:start w:val="1"/>
+      <w:numFmt w:val="lowerRoman"/>
+      <w:lvlText w:val="%9."/>
+      <w:lvlJc w:val="right"/>
+      <w:pPr>
+        <w:ind w:left="6480" w:hanging="180"/>
+      </w:pPr>
+    </w:lvl>
+  </w:abstractNum>
+  <w:abstractNum w:abstractNumId="5">
+    <w:nsid w:val="6E9E7026"/>
+    <w:multiLevelType w:val="hybridMultilevel"/>
+    <w:tmpl w:val="49769874"/>
+    <w:lvl w:ilvl="0" w:tplc="04150001">
+      <w:start w:val="1"/>
+      <w:numFmt w:val="bullet"/>
+      <w:lvlText w:val=""/>
+      <w:lvlJc w:val="left"/>
+      <w:pPr>
+        <w:ind w:left="1440" w:hanging="360"/>
+      </w:pPr>
+      <w:rPr>
+        <w:rFonts w:ascii="Symbol" w:hAnsi="Symbol" w:hint="default"/>
+      </w:rPr>
+    </w:lvl>
+    <w:lvl w:ilvl="1" w:tplc="04150003" w:tentative="1">
+      <w:start w:val="1"/>
+      <w:numFmt w:val="bullet"/>
+      <w:lvlText w:val="o"/>
+      <w:lvlJc w:val="left"/>
+      <w:pPr>
+        <w:ind w:left="2160" w:hanging="360"/>
+      </w:pPr>
+      <w:rPr>
+        <w:rFonts w:ascii="Courier New" w:hAnsi="Courier New" w:cs="Courier New" w:hint="default"/>
+      </w:rPr>
+    </w:lvl>
+    <w:lvl w:ilvl="2" w:tplc="04150005" w:tentative="1">
+      <w:start w:val="1"/>
+      <w:numFmt w:val="bullet"/>
+      <w:lvlText w:val=""/>
+      <w:lvlJc w:val="left"/>
+      <w:pPr>
+        <w:ind w:left="2880" w:hanging="360"/>
+      </w:pPr>
+      <w:rPr>
+        <w:rFonts w:ascii="Wingdings" w:hAnsi="Wingdings" w:hint="default"/>
+      </w:rPr>
+    </w:lvl>
+    <w:lvl w:ilvl="3" w:tplc="04150001" w:tentative="1">
+      <w:start w:val="1"/>
+      <w:numFmt w:val="bullet"/>
+      <w:lvlText w:val=""/>
+      <w:lvlJc w:val="left"/>
+      <w:pPr>
+        <w:ind w:left="3600" w:hanging="360"/>
+      </w:pPr>
+      <w:rPr>
+        <w:rFonts w:ascii="Symbol" w:hAnsi="Symbol" w:hint="default"/>
+      </w:rPr>
+    </w:lvl>
+    <w:lvl w:ilvl="4" w:tplc="04150003" w:tentative="1">
+      <w:start w:val="1"/>
+      <w:numFmt w:val="bullet"/>
+      <w:lvlText w:val="o"/>
+      <w:lvlJc w:val="left"/>
+      <w:pPr>
+        <w:ind w:left="4320" w:hanging="360"/>
+      </w:pPr>
+      <w:rPr>
+        <w:rFonts w:ascii="Courier New" w:hAnsi="Courier New" w:cs="Courier New" w:hint="default"/>
+      </w:rPr>
+    </w:lvl>
+    <w:lvl w:ilvl="5" w:tplc="04150005" w:tentative="1">
+      <w:start w:val="1"/>
+      <w:numFmt w:val="bullet"/>
+      <w:lvlText w:val=""/>
+      <w:lvlJc w:val="left"/>
+      <w:pPr>
+        <w:ind w:left="5040" w:hanging="360"/>
+      </w:pPr>
+      <w:rPr>
+        <w:rFonts w:ascii="Wingdings" w:hAnsi="Wingdings" w:hint="default"/>
+      </w:rPr>
+    </w:lvl>
+    <w:lvl w:ilvl="6" w:tplc="04150001" w:tentative="1">
+      <w:start w:val="1"/>
+      <w:numFmt w:val="bullet"/>
+      <w:lvlText w:val=""/>
+      <w:lvlJc w:val="left"/>
+      <w:pPr>
+        <w:ind w:left="5760" w:hanging="360"/>
+      </w:pPr>
+      <w:rPr>
+        <w:rFonts w:ascii="Symbol" w:hAnsi="Symbol" w:hint="default"/>
+      </w:rPr>
+    </w:lvl>
+    <w:lvl w:ilvl="7" w:tplc="04150003" w:tentative="1">
+      <w:start w:val="1"/>
+      <w:numFmt w:val="bullet"/>
+      <w:lvlText w:val="o"/>
+      <w:lvlJc w:val="left"/>
+      <w:pPr>
+        <w:ind w:left="6480" w:hanging="360"/>
+      </w:pPr>
+      <w:rPr>
+        <w:rFonts w:ascii="Courier New" w:hAnsi="Courier New" w:cs="Courier New" w:hint="default"/>
+      </w:rPr>
+    </w:lvl>
+    <w:lvl w:ilvl="8" w:tplc="04150005" w:tentative="1">
+      <w:start w:val="1"/>
+      <w:numFmt w:val="bullet"/>
+      <w:lvlText w:val=""/>
+      <w:lvlJc w:val="left"/>
+      <w:pPr>
+        <w:ind w:left="7200" w:hanging="360"/>
+      </w:pPr>
+      <w:rPr>
+        <w:rFonts w:ascii="Wingdings" w:hAnsi="Wingdings" w:hint="default"/>
+      </w:rPr>
+    </w:lvl>
+  </w:abstractNum>
   <w:num w:numId="1">
+    <w:abstractNumId w:val="1"/>
+  </w:num>
+  <w:num w:numId="2">
+    <w:abstractNumId w:val="4"/>
+  </w:num>
+  <w:num w:numId="3">
+    <w:abstractNumId w:val="2"/>
+  </w:num>
+  <w:num w:numId="4">
+    <w:abstractNumId w:val="5"/>
+  </w:num>
+  <w:num w:numId="5">
+    <w:abstractNumId w:val="3"/>
+  </w:num>
+  <w:num w:numId="6">
     <w:abstractNumId w:val="0"/>
   </w:num>
 </w:numbering>
 </file>
 
 <file path=word/styles.xml><?xml version="1.0" encoding="utf-8"?>
-<w:styles xmlns:mc="http://schemas.openxmlformats.org/markup-compatibility/2006" xmlns:r="http://schemas.openxmlformats.org/officeDocument/2006/relationships" xmlns:w="http://schemas.openxmlformats.org/wordprocessingml/2006/main" xmlns:w14="http://schemas.microsoft.com/office/word/2010/wordml" xmlns:w15="http://schemas.microsoft.com/office/word/2012/wordml" xmlns:w16se="http://schemas.microsoft.com/office/word/2015/wordml/symex" mc:Ignorable="w14 w15 w16se">
+<w:styles xmlns:mc="http://schemas.openxmlformats.org/markup-compatibility/2006" xmlns:r="http://schemas.openxmlformats.org/officeDocument/2006/relationships" xmlns:w="http://schemas.openxmlformats.org/wordprocessingml/2006/main" xmlns:w14="http://schemas.microsoft.com/office/word/2010/wordml" xmlns:w15="http://schemas.microsoft.com/office/word/2012/wordml" mc:Ignorable="w14 w15">
   <w:docDefaults>
     <w:rPrDefault>
       <w:rPr>
@@ -2014,7 +2756,7 @@
 </file>
 
 <file path=customXml/itemProps1.xml><?xml version="1.0" encoding="utf-8"?>
-<ds:datastoreItem xmlns:ds="http://schemas.openxmlformats.org/officeDocument/2006/customXml" ds:itemID="{A09DB9FB-6B62-44D5-9B82-B2F9DAD9E90E}">
+<ds:datastoreItem xmlns:ds="http://schemas.openxmlformats.org/officeDocument/2006/customXml" ds:itemID="{9241588E-29B4-417A-B7F1-E201145CF170}">
   <ds:schemaRefs>
     <ds:schemaRef ds:uri="http://schemas.openxmlformats.org/officeDocument/2006/bibliography"/>
   </ds:schemaRefs>

</xml_diff>

<commit_message>
Wymagania biznesowe - zarządzanie Klientami
</commit_message>
<xml_diff>
--- a/Documentation/Wymagania biznesowe.docx
+++ b/Documentation/Wymagania biznesowe.docx
@@ -1,6 +1,6 @@
 
 <file path=word/document.xml><?xml version="1.0" encoding="utf-8"?>
-<w:document xmlns:wpc="http://schemas.microsoft.com/office/word/2010/wordprocessingCanvas" xmlns:mc="http://schemas.openxmlformats.org/markup-compatibility/2006" xmlns:o="urn:schemas-microsoft-com:office:office" xmlns:r="http://schemas.openxmlformats.org/officeDocument/2006/relationships" xmlns:m="http://schemas.openxmlformats.org/officeDocument/2006/math" xmlns:v="urn:schemas-microsoft-com:vml" xmlns:wp14="http://schemas.microsoft.com/office/word/2010/wordprocessingDrawing" xmlns:wp="http://schemas.openxmlformats.org/drawingml/2006/wordprocessingDrawing" xmlns:w10="urn:schemas-microsoft-com:office:word" xmlns:w="http://schemas.openxmlformats.org/wordprocessingml/2006/main" xmlns:w14="http://schemas.microsoft.com/office/word/2010/wordml" xmlns:w15="http://schemas.microsoft.com/office/word/2012/wordml" xmlns:wpg="http://schemas.microsoft.com/office/word/2010/wordprocessingGroup" xmlns:wpi="http://schemas.microsoft.com/office/word/2010/wordprocessingInk" xmlns:wne="http://schemas.microsoft.com/office/word/2006/wordml" xmlns:wps="http://schemas.microsoft.com/office/word/2010/wordprocessingShape" mc:Ignorable="w14 w15 wp14">
+<w:document xmlns:wpc="http://schemas.microsoft.com/office/word/2010/wordprocessingCanvas" xmlns:cx="http://schemas.microsoft.com/office/drawing/2014/chartex" xmlns:cx1="http://schemas.microsoft.com/office/drawing/2015/9/8/chartex" xmlns:cx2="http://schemas.microsoft.com/office/drawing/2015/10/21/chartex" xmlns:cx3="http://schemas.microsoft.com/office/drawing/2016/5/9/chartex" xmlns:cx4="http://schemas.microsoft.com/office/drawing/2016/5/10/chartex" xmlns:cx5="http://schemas.microsoft.com/office/drawing/2016/5/11/chartex" xmlns:cx6="http://schemas.microsoft.com/office/drawing/2016/5/12/chartex" xmlns:cx7="http://schemas.microsoft.com/office/drawing/2016/5/13/chartex" xmlns:cx8="http://schemas.microsoft.com/office/drawing/2016/5/14/chartex" xmlns:mc="http://schemas.openxmlformats.org/markup-compatibility/2006" xmlns:aink="http://schemas.microsoft.com/office/drawing/2016/ink" xmlns:am3d="http://schemas.microsoft.com/office/drawing/2017/model3d" xmlns:o="urn:schemas-microsoft-com:office:office" xmlns:r="http://schemas.openxmlformats.org/officeDocument/2006/relationships" xmlns:m="http://schemas.openxmlformats.org/officeDocument/2006/math" xmlns:v="urn:schemas-microsoft-com:vml" xmlns:wp14="http://schemas.microsoft.com/office/word/2010/wordprocessingDrawing" xmlns:wp="http://schemas.openxmlformats.org/drawingml/2006/wordprocessingDrawing" xmlns:w10="urn:schemas-microsoft-com:office:word" xmlns:w="http://schemas.openxmlformats.org/wordprocessingml/2006/main" xmlns:w14="http://schemas.microsoft.com/office/word/2010/wordml" xmlns:w15="http://schemas.microsoft.com/office/word/2012/wordml" xmlns:w16cid="http://schemas.microsoft.com/office/word/2016/wordml/cid" xmlns:w16se="http://schemas.microsoft.com/office/word/2015/wordml/symex" xmlns:wpg="http://schemas.microsoft.com/office/word/2010/wordprocessingGroup" xmlns:wpi="http://schemas.microsoft.com/office/word/2010/wordprocessingInk" xmlns:wne="http://schemas.microsoft.com/office/word/2006/wordml" xmlns:wps="http://schemas.microsoft.com/office/word/2010/wordprocessingShape" mc:Ignorable="w14 w15 w16se w16cid wp14">
   <w:body>
     <w:p>
       <w:pPr>
@@ -448,6 +448,375 @@
       <w:pPr>
         <w:pStyle w:val="Akapitzlist"/>
         <w:numPr>
+          <w:ilvl w:val="1"/>
+          <w:numId w:val="1"/>
+        </w:numPr>
+        <w:rPr>
+          <w:rFonts w:cs="Segoe UI"/>
+          <w:sz w:val="24"/>
+          <w:szCs w:val="24"/>
+          <w:shd w:val="clear" w:color="auto" w:fill="FFFFFF"/>
+        </w:rPr>
+      </w:pPr>
+      <w:r>
+        <w:rPr>
+          <w:rFonts w:cs="Segoe UI"/>
+          <w:sz w:val="24"/>
+          <w:szCs w:val="24"/>
+          <w:shd w:val="clear" w:color="auto" w:fill="FFFFFF"/>
+        </w:rPr>
+        <w:t>Tworzenie folderu podstawowego Klienta:</w:t>
+      </w:r>
+    </w:p>
+    <w:p>
+      <w:pPr>
+        <w:pStyle w:val="Akapitzlist"/>
+        <w:numPr>
+          <w:ilvl w:val="2"/>
+          <w:numId w:val="1"/>
+        </w:numPr>
+        <w:rPr>
+          <w:rFonts w:cs="Segoe UI"/>
+          <w:sz w:val="24"/>
+          <w:szCs w:val="24"/>
+          <w:shd w:val="clear" w:color="auto" w:fill="FFFFFF"/>
+        </w:rPr>
+      </w:pPr>
+      <w:r>
+        <w:rPr>
+          <w:rFonts w:cs="Segoe UI"/>
+          <w:sz w:val="24"/>
+          <w:szCs w:val="24"/>
+          <w:shd w:val="clear" w:color="auto" w:fill="FFFFFF"/>
+        </w:rPr>
+        <w:t>Wymagane: Imię, nazwisko, adres zamieszkania, numer pesel\dokumentu tożsamości</w:t>
+      </w:r>
+    </w:p>
+    <w:p>
+      <w:pPr>
+        <w:pStyle w:val="Akapitzlist"/>
+        <w:numPr>
+          <w:ilvl w:val="2"/>
+          <w:numId w:val="1"/>
+        </w:numPr>
+        <w:rPr>
+          <w:rFonts w:cs="Segoe UI"/>
+          <w:sz w:val="24"/>
+          <w:szCs w:val="24"/>
+          <w:shd w:val="clear" w:color="auto" w:fill="FFFFFF"/>
+        </w:rPr>
+      </w:pPr>
+      <w:r>
+        <w:rPr>
+          <w:rFonts w:cs="Segoe UI"/>
+          <w:sz w:val="24"/>
+          <w:szCs w:val="24"/>
+          <w:shd w:val="clear" w:color="auto" w:fill="FFFFFF"/>
+        </w:rPr>
+        <w:t xml:space="preserve">Klientowi z folderem podstawowym można założyć rezerwację (klient posiada listę rezerwacji) (Przypadek użycia: </w:t>
+      </w:r>
+      <w:r>
+        <w:rPr>
+          <w:rFonts w:cs="Segoe UI"/>
+          <w:b/>
+          <w:sz w:val="24"/>
+          <w:szCs w:val="24"/>
+          <w:shd w:val="clear" w:color="auto" w:fill="FFFFFF"/>
+        </w:rPr>
+        <w:t>Tworzenie folderu podstawowego Klienta</w:t>
+      </w:r>
+      <w:r>
+        <w:rPr>
+          <w:rFonts w:cs="Segoe UI"/>
+          <w:sz w:val="24"/>
+          <w:szCs w:val="24"/>
+          <w:shd w:val="clear" w:color="auto" w:fill="FFFFFF"/>
+        </w:rPr>
+        <w:t>)</w:t>
+      </w:r>
+    </w:p>
+    <w:p>
+      <w:pPr>
+        <w:pStyle w:val="Akapitzlist"/>
+        <w:numPr>
+          <w:ilvl w:val="1"/>
+          <w:numId w:val="1"/>
+        </w:numPr>
+        <w:rPr>
+          <w:rFonts w:cs="Segoe UI"/>
+          <w:sz w:val="24"/>
+          <w:szCs w:val="24"/>
+          <w:shd w:val="clear" w:color="auto" w:fill="FFFFFF"/>
+        </w:rPr>
+      </w:pPr>
+      <w:r>
+        <w:rPr>
+          <w:rFonts w:cs="Segoe UI"/>
+          <w:sz w:val="24"/>
+          <w:szCs w:val="24"/>
+          <w:shd w:val="clear" w:color="auto" w:fill="FFFFFF"/>
+        </w:rPr>
+        <w:t>Tworzenie folderu pełnego</w:t>
+      </w:r>
+    </w:p>
+    <w:p>
+      <w:pPr>
+        <w:pStyle w:val="Akapitzlist"/>
+        <w:numPr>
+          <w:ilvl w:val="2"/>
+          <w:numId w:val="1"/>
+        </w:numPr>
+        <w:rPr>
+          <w:rFonts w:cs="Segoe UI"/>
+          <w:sz w:val="24"/>
+          <w:szCs w:val="24"/>
+          <w:shd w:val="clear" w:color="auto" w:fill="FFFFFF"/>
+        </w:rPr>
+      </w:pPr>
+      <w:r>
+        <w:rPr>
+          <w:rFonts w:cs="Segoe UI"/>
+          <w:sz w:val="24"/>
+          <w:szCs w:val="24"/>
+          <w:shd w:val="clear" w:color="auto" w:fill="FFFFFF"/>
+        </w:rPr>
+        <w:t xml:space="preserve">Konwersja folderu podstawowego – przed założeniem folderu pełnego system sprawdza, czy Klient ma już folder podstawowy ze złożoną rejestracją. </w:t>
+      </w:r>
+      <w:r>
+        <w:rPr>
+          <w:rFonts w:cs="Segoe UI"/>
+          <w:sz w:val="24"/>
+          <w:szCs w:val="24"/>
+          <w:shd w:val="clear" w:color="auto" w:fill="FFFFFF"/>
+        </w:rPr>
+        <w:t xml:space="preserve">(Przypadek użycia: </w:t>
+      </w:r>
+      <w:r>
+        <w:rPr>
+          <w:rFonts w:cs="Segoe UI"/>
+          <w:b/>
+          <w:sz w:val="24"/>
+          <w:szCs w:val="24"/>
+          <w:shd w:val="clear" w:color="auto" w:fill="FFFFFF"/>
+        </w:rPr>
+        <w:t>Wyszukiwania klienta</w:t>
+      </w:r>
+      <w:r>
+        <w:rPr>
+          <w:rFonts w:cs="Segoe UI"/>
+          <w:b/>
+          <w:sz w:val="24"/>
+          <w:szCs w:val="24"/>
+          <w:shd w:val="clear" w:color="auto" w:fill="FFFFFF"/>
+        </w:rPr>
+        <w:t xml:space="preserve"> hotelu</w:t>
+      </w:r>
+      <w:r>
+        <w:rPr>
+          <w:rFonts w:cs="Segoe UI"/>
+          <w:sz w:val="24"/>
+          <w:szCs w:val="24"/>
+          <w:shd w:val="clear" w:color="auto" w:fill="FFFFFF"/>
+        </w:rPr>
+        <w:t>)</w:t>
+      </w:r>
+    </w:p>
+    <w:p>
+      <w:pPr>
+        <w:pStyle w:val="Akapitzlist"/>
+        <w:numPr>
+          <w:ilvl w:val="2"/>
+          <w:numId w:val="1"/>
+        </w:numPr>
+        <w:rPr>
+          <w:rFonts w:cs="Segoe UI"/>
+          <w:sz w:val="24"/>
+          <w:szCs w:val="24"/>
+          <w:shd w:val="clear" w:color="auto" w:fill="FFFFFF"/>
+        </w:rPr>
+      </w:pPr>
+      <w:r>
+        <w:rPr>
+          <w:rFonts w:cs="Segoe UI"/>
+          <w:sz w:val="24"/>
+          <w:szCs w:val="24"/>
+          <w:shd w:val="clear" w:color="auto" w:fill="FFFFFF"/>
+        </w:rPr>
+        <w:t>Jeżeli tak, folder podstawowy jest konwertowany automatycznie do folderu pełnego.</w:t>
+      </w:r>
+      <w:r>
+        <w:rPr>
+          <w:rFonts w:cs="Segoe UI"/>
+          <w:sz w:val="24"/>
+          <w:szCs w:val="24"/>
+          <w:shd w:val="clear" w:color="auto" w:fill="FFFFFF"/>
+        </w:rPr>
+        <w:t xml:space="preserve"> </w:t>
+      </w:r>
+      <w:r>
+        <w:rPr>
+          <w:rFonts w:cs="Segoe UI"/>
+          <w:sz w:val="24"/>
+          <w:szCs w:val="24"/>
+          <w:shd w:val="clear" w:color="auto" w:fill="FFFFFF"/>
+        </w:rPr>
+        <w:t xml:space="preserve">(Przypadek użycia: </w:t>
+      </w:r>
+      <w:r>
+        <w:rPr>
+          <w:rFonts w:cs="Segoe UI"/>
+          <w:b/>
+          <w:sz w:val="24"/>
+          <w:szCs w:val="24"/>
+          <w:shd w:val="clear" w:color="auto" w:fill="FFFFFF"/>
+        </w:rPr>
+        <w:t>Konwersja folderu podstawowego Klienta</w:t>
+      </w:r>
+      <w:r>
+        <w:rPr>
+          <w:rFonts w:cs="Segoe UI"/>
+          <w:sz w:val="24"/>
+          <w:szCs w:val="24"/>
+          <w:shd w:val="clear" w:color="auto" w:fill="FFFFFF"/>
+        </w:rPr>
+        <w:t>)</w:t>
+      </w:r>
+    </w:p>
+    <w:p>
+      <w:pPr>
+        <w:pStyle w:val="Akapitzlist"/>
+        <w:numPr>
+          <w:ilvl w:val="2"/>
+          <w:numId w:val="1"/>
+        </w:numPr>
+        <w:rPr>
+          <w:rFonts w:cs="Segoe UI"/>
+          <w:sz w:val="24"/>
+          <w:szCs w:val="24"/>
+          <w:shd w:val="clear" w:color="auto" w:fill="FFFFFF"/>
+        </w:rPr>
+      </w:pPr>
+      <w:r>
+        <w:rPr>
+          <w:rFonts w:cs="Segoe UI"/>
+          <w:sz w:val="24"/>
+          <w:szCs w:val="24"/>
+          <w:shd w:val="clear" w:color="auto" w:fill="FFFFFF"/>
+        </w:rPr>
+        <w:t>Jeżeli nie, folder pełny jest tworzony od podstaw.</w:t>
+      </w:r>
+      <w:r>
+        <w:rPr>
+          <w:rFonts w:cs="Segoe UI"/>
+          <w:sz w:val="24"/>
+          <w:szCs w:val="24"/>
+          <w:shd w:val="clear" w:color="auto" w:fill="FFFFFF"/>
+        </w:rPr>
+        <w:t xml:space="preserve"> </w:t>
+      </w:r>
+      <w:r>
+        <w:rPr>
+          <w:rFonts w:cs="Segoe UI"/>
+          <w:sz w:val="24"/>
+          <w:szCs w:val="24"/>
+          <w:shd w:val="clear" w:color="auto" w:fill="FFFFFF"/>
+        </w:rPr>
+        <w:t xml:space="preserve">(Przypadek użycia: </w:t>
+      </w:r>
+      <w:r>
+        <w:rPr>
+          <w:rFonts w:cs="Segoe UI"/>
+          <w:b/>
+          <w:sz w:val="24"/>
+          <w:szCs w:val="24"/>
+          <w:shd w:val="clear" w:color="auto" w:fill="FFFFFF"/>
+        </w:rPr>
+        <w:t xml:space="preserve">Tworzenie folderu </w:t>
+      </w:r>
+      <w:r>
+        <w:rPr>
+          <w:rFonts w:cs="Segoe UI"/>
+          <w:b/>
+          <w:sz w:val="24"/>
+          <w:szCs w:val="24"/>
+          <w:shd w:val="clear" w:color="auto" w:fill="FFFFFF"/>
+        </w:rPr>
+        <w:t>pełnego</w:t>
+      </w:r>
+      <w:r>
+        <w:rPr>
+          <w:rFonts w:cs="Segoe UI"/>
+          <w:b/>
+          <w:sz w:val="24"/>
+          <w:szCs w:val="24"/>
+          <w:shd w:val="clear" w:color="auto" w:fill="FFFFFF"/>
+        </w:rPr>
+        <w:t xml:space="preserve"> Klienta</w:t>
+      </w:r>
+      <w:r>
+        <w:rPr>
+          <w:rFonts w:cs="Segoe UI"/>
+          <w:sz w:val="24"/>
+          <w:szCs w:val="24"/>
+          <w:shd w:val="clear" w:color="auto" w:fill="FFFFFF"/>
+        </w:rPr>
+        <w:t>)</w:t>
+      </w:r>
+    </w:p>
+    <w:p>
+      <w:pPr>
+        <w:pStyle w:val="Akapitzlist"/>
+        <w:numPr>
+          <w:ilvl w:val="2"/>
+          <w:numId w:val="1"/>
+        </w:numPr>
+        <w:rPr>
+          <w:rFonts w:cs="Segoe UI"/>
+          <w:sz w:val="24"/>
+          <w:szCs w:val="24"/>
+          <w:shd w:val="clear" w:color="auto" w:fill="FFFFFF"/>
+        </w:rPr>
+      </w:pPr>
+      <w:r>
+        <w:rPr>
+          <w:rFonts w:cs="Segoe UI"/>
+          <w:sz w:val="24"/>
+          <w:szCs w:val="24"/>
+          <w:shd w:val="clear" w:color="auto" w:fill="FFFFFF"/>
+        </w:rPr>
+        <w:t>Folder pełny: Imię, nazwisko, adres zamieszkania, telefon kontaktowy, mail, karta kredytowa.</w:t>
+      </w:r>
+    </w:p>
+    <w:p>
+      <w:pPr>
+        <w:pStyle w:val="Akapitzlist"/>
+        <w:numPr>
+          <w:ilvl w:val="2"/>
+          <w:numId w:val="1"/>
+        </w:numPr>
+        <w:rPr>
+          <w:rFonts w:cs="Segoe UI"/>
+          <w:sz w:val="24"/>
+          <w:szCs w:val="24"/>
+          <w:shd w:val="clear" w:color="auto" w:fill="FFFFFF"/>
+        </w:rPr>
+      </w:pPr>
+      <w:r>
+        <w:rPr>
+          <w:rFonts w:cs="Segoe UI"/>
+          <w:sz w:val="24"/>
+          <w:szCs w:val="24"/>
+          <w:shd w:val="clear" w:color="auto" w:fill="FFFFFF"/>
+        </w:rPr>
+        <w:t>Klient posiada historię rezerwacji i pobytów, historię korzystania z usług dodatkowych.</w:t>
+      </w:r>
+      <w:bookmarkStart w:id="0" w:name="_GoBack"/>
+      <w:bookmarkEnd w:id="0"/>
+    </w:p>
+    <w:p>
+      <w:pPr>
+        <w:pStyle w:val="Akapitzlist"/>
+        <w:numPr>
           <w:ilvl w:val="0"/>
           <w:numId w:val="1"/>
         </w:numPr>
@@ -627,6 +996,7 @@
           <w:szCs w:val="24"/>
           <w:shd w:val="clear" w:color="auto" w:fill="FFFFFF"/>
         </w:rPr>
+        <w:lastRenderedPageBreak/>
         <w:t>naliczanie rabatu</w:t>
       </w:r>
     </w:p>
@@ -804,11 +1174,7 @@
         <w:ind w:left="360"/>
       </w:pPr>
       <w:r>
-        <w:t xml:space="preserve">System powinien zapewniać ewidencjonowanie godzin pracy, zapewnienie ciągłości wykonywanych usług, nieobecności pracowników. Pracownicy powinni być informowani o </w:t>
-      </w:r>
-      <w:r>
-        <w:lastRenderedPageBreak/>
-        <w:t>preferencjach i życzeniach klientów. Przy rejestracji oraz w późniejszym okresie możliwość dodawania notatek.</w:t>
+        <w:t>System powinien zapewniać ewidencjonowanie godzin pracy, zapewnienie ciągłości wykonywanych usług, nieobecności pracowników. Pracownicy powinni być informowani o preferencjach i życzeniach klientów. Przy rejestracji oraz w późniejszym okresie możliwość dodawania notatek.</w:t>
       </w:r>
     </w:p>
     <w:p/>
@@ -820,8 +1186,6 @@
           <w:numId w:val="6"/>
         </w:numPr>
       </w:pPr>
-      <w:bookmarkStart w:id="0" w:name="_GoBack"/>
-      <w:bookmarkEnd w:id="0"/>
       <w:r>
         <w:t xml:space="preserve">Moduł rozliczeniowy powinien zapewniać kompleksowe podliczanie kosztów z uwzględnieniem wszystkich rabatów oraz ceny sezonowej wynajmu. </w:t>
       </w:r>
@@ -1112,6 +1476,7 @@
           <w:szCs w:val="24"/>
           <w:shd w:val="clear" w:color="auto" w:fill="FFFFFF"/>
         </w:rPr>
+        <w:lastRenderedPageBreak/>
         <w:t>- Imię</w:t>
       </w:r>
     </w:p>
@@ -1376,7 +1741,6 @@
           <w:sz w:val="24"/>
           <w:szCs w:val="24"/>
         </w:rPr>
-        <w:lastRenderedPageBreak/>
         <w:t>- coś ekstra (np. sejf, dodatkowe łózko polowe, łóżeczko dla dziecka)</w:t>
       </w:r>
     </w:p>
@@ -1406,8 +1770,8 @@
 </file>
 
 <file path=word/numbering.xml><?xml version="1.0" encoding="utf-8"?>
-<w:numbering xmlns:wpc="http://schemas.microsoft.com/office/word/2010/wordprocessingCanvas" xmlns:mc="http://schemas.openxmlformats.org/markup-compatibility/2006" xmlns:o="urn:schemas-microsoft-com:office:office" xmlns:r="http://schemas.openxmlformats.org/officeDocument/2006/relationships" xmlns:m="http://schemas.openxmlformats.org/officeDocument/2006/math" xmlns:v="urn:schemas-microsoft-com:vml" xmlns:wp14="http://schemas.microsoft.com/office/word/2010/wordprocessingDrawing" xmlns:wp="http://schemas.openxmlformats.org/drawingml/2006/wordprocessingDrawing" xmlns:w10="urn:schemas-microsoft-com:office:word" xmlns:w="http://schemas.openxmlformats.org/wordprocessingml/2006/main" xmlns:w14="http://schemas.microsoft.com/office/word/2010/wordml" xmlns:w15="http://schemas.microsoft.com/office/word/2012/wordml" xmlns:wpg="http://schemas.microsoft.com/office/word/2010/wordprocessingGroup" xmlns:wpi="http://schemas.microsoft.com/office/word/2010/wordprocessingInk" xmlns:wne="http://schemas.microsoft.com/office/word/2006/wordml" xmlns:wps="http://schemas.microsoft.com/office/word/2010/wordprocessingShape" mc:Ignorable="w14 w15 wp14">
-  <w:abstractNum w:abstractNumId="0">
+<w:numbering xmlns:wpc="http://schemas.microsoft.com/office/word/2010/wordprocessingCanvas" xmlns:cx="http://schemas.microsoft.com/office/drawing/2014/chartex" xmlns:cx1="http://schemas.microsoft.com/office/drawing/2015/9/8/chartex" xmlns:cx2="http://schemas.microsoft.com/office/drawing/2015/10/21/chartex" xmlns:cx3="http://schemas.microsoft.com/office/drawing/2016/5/9/chartex" xmlns:cx4="http://schemas.microsoft.com/office/drawing/2016/5/10/chartex" xmlns:cx5="http://schemas.microsoft.com/office/drawing/2016/5/11/chartex" xmlns:cx6="http://schemas.microsoft.com/office/drawing/2016/5/12/chartex" xmlns:cx7="http://schemas.microsoft.com/office/drawing/2016/5/13/chartex" xmlns:cx8="http://schemas.microsoft.com/office/drawing/2016/5/14/chartex" xmlns:mc="http://schemas.openxmlformats.org/markup-compatibility/2006" xmlns:aink="http://schemas.microsoft.com/office/drawing/2016/ink" xmlns:am3d="http://schemas.microsoft.com/office/drawing/2017/model3d" xmlns:o="urn:schemas-microsoft-com:office:office" xmlns:r="http://schemas.openxmlformats.org/officeDocument/2006/relationships" xmlns:m="http://schemas.openxmlformats.org/officeDocument/2006/math" xmlns:v="urn:schemas-microsoft-com:vml" xmlns:wp14="http://schemas.microsoft.com/office/word/2010/wordprocessingDrawing" xmlns:wp="http://schemas.openxmlformats.org/drawingml/2006/wordprocessingDrawing" xmlns:w10="urn:schemas-microsoft-com:office:word" xmlns:w="http://schemas.openxmlformats.org/wordprocessingml/2006/main" xmlns:w14="http://schemas.microsoft.com/office/word/2010/wordml" xmlns:w15="http://schemas.microsoft.com/office/word/2012/wordml" xmlns:w16cid="http://schemas.microsoft.com/office/word/2016/wordml/cid" xmlns:w16se="http://schemas.microsoft.com/office/word/2015/wordml/symex" xmlns:wpg="http://schemas.microsoft.com/office/word/2010/wordprocessingGroup" xmlns:wpi="http://schemas.microsoft.com/office/word/2010/wordprocessingInk" xmlns:wne="http://schemas.microsoft.com/office/word/2006/wordml" xmlns:wps="http://schemas.microsoft.com/office/word/2010/wordprocessingShape" mc:Ignorable="w14 w15 w16se w16cid wp14">
+  <w:abstractNum w:abstractNumId="0" w15:restartNumberingAfterBreak="0">
     <w:nsid w:val="24690018"/>
     <w:multiLevelType w:val="multilevel"/>
     <w:tmpl w:val="6C4046D2"/>
@@ -1520,10 +1884,10 @@
       </w:rPr>
     </w:lvl>
   </w:abstractNum>
-  <w:abstractNum w:abstractNumId="1">
+  <w:abstractNum w:abstractNumId="1" w15:restartNumberingAfterBreak="0">
     <w:nsid w:val="31F12D47"/>
     <w:multiLevelType w:val="multilevel"/>
-    <w:tmpl w:val="0415001F"/>
+    <w:tmpl w:val="19EE2E7A"/>
     <w:lvl w:ilvl="0">
       <w:start w:val="1"/>
       <w:numFmt w:val="decimal"/>
@@ -1544,12 +1908,15 @@
     </w:lvl>
     <w:lvl w:ilvl="2">
       <w:start w:val="1"/>
-      <w:numFmt w:val="decimal"/>
-      <w:lvlText w:val="%1.%2.%3."/>
+      <w:numFmt w:val="bullet"/>
+      <w:lvlText w:val=""/>
       <w:lvlJc w:val="left"/>
       <w:pPr>
         <w:ind w:left="1224" w:hanging="504"/>
       </w:pPr>
+      <w:rPr>
+        <w:rFonts w:ascii="Symbol" w:hAnsi="Symbol" w:hint="default"/>
+      </w:rPr>
     </w:lvl>
     <w:lvl w:ilvl="3">
       <w:start w:val="1"/>
@@ -1606,7 +1973,7 @@
       </w:pPr>
     </w:lvl>
   </w:abstractNum>
-  <w:abstractNum w:abstractNumId="2">
+  <w:abstractNum w:abstractNumId="2" w15:restartNumberingAfterBreak="0">
     <w:nsid w:val="39122A08"/>
     <w:multiLevelType w:val="hybridMultilevel"/>
     <w:tmpl w:val="4010335C"/>
@@ -1719,7 +2086,7 @@
       </w:rPr>
     </w:lvl>
   </w:abstractNum>
-  <w:abstractNum w:abstractNumId="3">
+  <w:abstractNum w:abstractNumId="3" w15:restartNumberingAfterBreak="0">
     <w:nsid w:val="4C7615EC"/>
     <w:multiLevelType w:val="hybridMultilevel"/>
     <w:tmpl w:val="458EB158"/>
@@ -1832,7 +2199,7 @@
       </w:rPr>
     </w:lvl>
   </w:abstractNum>
-  <w:abstractNum w:abstractNumId="4">
+  <w:abstractNum w:abstractNumId="4" w15:restartNumberingAfterBreak="0">
     <w:nsid w:val="5FDA0600"/>
     <w:multiLevelType w:val="hybridMultilevel"/>
     <w:tmpl w:val="8C7010F6"/>
@@ -1921,7 +2288,7 @@
       </w:pPr>
     </w:lvl>
   </w:abstractNum>
-  <w:abstractNum w:abstractNumId="5">
+  <w:abstractNum w:abstractNumId="5" w15:restartNumberingAfterBreak="0">
     <w:nsid w:val="6E9E7026"/>
     <w:multiLevelType w:val="hybridMultilevel"/>
     <w:tmpl w:val="49769874"/>
@@ -2056,7 +2423,7 @@
 </file>
 
 <file path=word/styles.xml><?xml version="1.0" encoding="utf-8"?>
-<w:styles xmlns:mc="http://schemas.openxmlformats.org/markup-compatibility/2006" xmlns:r="http://schemas.openxmlformats.org/officeDocument/2006/relationships" xmlns:w="http://schemas.openxmlformats.org/wordprocessingml/2006/main" xmlns:w14="http://schemas.microsoft.com/office/word/2010/wordml" xmlns:w15="http://schemas.microsoft.com/office/word/2012/wordml" mc:Ignorable="w14 w15">
+<w:styles xmlns:mc="http://schemas.openxmlformats.org/markup-compatibility/2006" xmlns:r="http://schemas.openxmlformats.org/officeDocument/2006/relationships" xmlns:w="http://schemas.openxmlformats.org/wordprocessingml/2006/main" xmlns:w14="http://schemas.microsoft.com/office/word/2010/wordml" xmlns:w15="http://schemas.microsoft.com/office/word/2012/wordml" xmlns:w16cid="http://schemas.microsoft.com/office/word/2016/wordml/cid" xmlns:w16se="http://schemas.microsoft.com/office/word/2015/wordml/symex" mc:Ignorable="w14 w15 w16se w16cid">
   <w:docDefaults>
     <w:rPrDefault>
       <w:rPr>
@@ -2072,7 +2439,7 @@
       </w:pPr>
     </w:pPrDefault>
   </w:docDefaults>
-  <w:latentStyles w:defLockedState="0" w:defUIPriority="99" w:defSemiHidden="0" w:defUnhideWhenUsed="0" w:defQFormat="0" w:count="371">
+  <w:latentStyles w:defLockedState="0" w:defUIPriority="99" w:defSemiHidden="0" w:defUnhideWhenUsed="0" w:defQFormat="0" w:count="375">
     <w:lsdException w:name="Normal" w:uiPriority="0" w:qFormat="1"/>
     <w:lsdException w:name="heading 1" w:uiPriority="9" w:qFormat="1"/>
     <w:lsdException w:name="heading 2" w:semiHidden="1" w:uiPriority="9" w:unhideWhenUsed="1" w:qFormat="1"/>
@@ -2178,7 +2545,6 @@
     <w:lsdException w:name="HTML Sample" w:semiHidden="1" w:unhideWhenUsed="1"/>
     <w:lsdException w:name="HTML Typewriter" w:semiHidden="1" w:unhideWhenUsed="1"/>
     <w:lsdException w:name="HTML Variable" w:semiHidden="1" w:unhideWhenUsed="1"/>
-    <w:lsdException w:name="Normal Table" w:semiHidden="1" w:unhideWhenUsed="1"/>
     <w:lsdException w:name="annotation subject" w:semiHidden="1" w:unhideWhenUsed="1"/>
     <w:lsdException w:name="No List" w:semiHidden="1" w:unhideWhenUsed="1"/>
     <w:lsdException w:name="Outline List 1" w:semiHidden="1" w:unhideWhenUsed="1"/>
@@ -2222,10 +2588,8 @@
     <w:lsdException w:name="Table Elegant" w:semiHidden="1" w:unhideWhenUsed="1"/>
     <w:lsdException w:name="Table Professional" w:semiHidden="1" w:unhideWhenUsed="1"/>
     <w:lsdException w:name="Table Subtle 1" w:semiHidden="1" w:unhideWhenUsed="1"/>
-    <w:lsdException w:name="Table Subtle 2" w:semiHidden="1" w:unhideWhenUsed="1"/>
     <w:lsdException w:name="Table Web 1" w:semiHidden="1" w:unhideWhenUsed="1"/>
     <w:lsdException w:name="Table Web 2" w:semiHidden="1" w:unhideWhenUsed="1"/>
-    <w:lsdException w:name="Table Web 3" w:semiHidden="1" w:unhideWhenUsed="1"/>
     <w:lsdException w:name="Balloon Text" w:semiHidden="1" w:unhideWhenUsed="1"/>
     <w:lsdException w:name="Table Grid" w:uiPriority="39"/>
     <w:lsdException w:name="Table Theme" w:semiHidden="1" w:unhideWhenUsed="1"/>
@@ -2444,6 +2808,10 @@
     <w:lsdException w:name="List Table 5 Dark Accent 6" w:uiPriority="50"/>
     <w:lsdException w:name="List Table 6 Colorful Accent 6" w:uiPriority="51"/>
     <w:lsdException w:name="List Table 7 Colorful Accent 6" w:uiPriority="52"/>
+    <w:lsdException w:name="Mention" w:semiHidden="1" w:unhideWhenUsed="1"/>
+    <w:lsdException w:name="Smart Hyperlink" w:semiHidden="1" w:unhideWhenUsed="1"/>
+    <w:lsdException w:name="Hashtag" w:semiHidden="1" w:unhideWhenUsed="1"/>
+    <w:lsdException w:name="Unresolved Mention" w:semiHidden="1" w:unhideWhenUsed="1"/>
   </w:latentStyles>
   <w:style w:type="paragraph" w:default="1" w:styleId="Normalny">
     <w:name w:val="Normal"/>
@@ -2756,7 +3124,7 @@
 </file>
 
 <file path=customXml/itemProps1.xml><?xml version="1.0" encoding="utf-8"?>
-<ds:datastoreItem xmlns:ds="http://schemas.openxmlformats.org/officeDocument/2006/customXml" ds:itemID="{9241588E-29B4-417A-B7F1-E201145CF170}">
+<ds:datastoreItem xmlns:ds="http://schemas.openxmlformats.org/officeDocument/2006/customXml" ds:itemID="{1ACA2802-E331-4492-A24D-DFA59D51ED84}">
   <ds:schemaRefs>
     <ds:schemaRef ds:uri="http://schemas.openxmlformats.org/officeDocument/2006/bibliography"/>
   </ds:schemaRefs>

</xml_diff>